<commit_message>
added new versions of the ms
</commit_message>
<xml_diff>
--- a/Paper/Denny_mortality_15-06-08.docx
+++ b/Paper/Denny_mortality_15-06-08.docx
@@ -1351,19 +1351,7 @@
         <w:rPr>
           <w:rFonts w:ascii="Arial" w:hAnsi="Arial" w:cs="Arial"/>
         </w:rPr>
-        <w:t xml:space="preserve">In forests undergoing disturbance </w:t>
-      </w:r>
-      <w:r>
-        <w:rPr>
-          <w:rFonts w:ascii="Arial" w:hAnsi="Arial" w:cs="Arial"/>
-        </w:rPr>
-        <w:t xml:space="preserve">larger trees </w:t>
-      </w:r>
-      <w:r>
-        <w:rPr>
-          <w:rFonts w:ascii="Arial" w:hAnsi="Arial" w:cs="Arial"/>
-        </w:rPr>
-        <w:t xml:space="preserve">are likely to be prone to an increased probability of death </w:t>
+        <w:t xml:space="preserve">In forests undergoing disturbance larger trees are likely to be prone to an increased probability of death </w:t>
       </w:r>
       <w:r>
         <w:rPr>
@@ -1771,8 +1759,6 @@
         </w:rPr>
         <w:t>.</w:t>
       </w:r>
-      <w:bookmarkStart w:id="0" w:name="_GoBack"/>
-      <w:bookmarkEnd w:id="0"/>
     </w:p>
     <w:p>
       <w:pPr>
@@ -6086,19 +6072,19 @@
         </w:rPr>
         <w:t xml:space="preserve"> As the number of beech saplings declined during the years 1964-2014, so did the mortality rates of these saplings </w:t>
       </w:r>
-      <w:commentRangeStart w:id="1"/>
+      <w:commentRangeStart w:id="0"/>
       <w:r>
         <w:rPr>
           <w:rFonts w:ascii="Arial" w:hAnsi="Arial" w:cs="Arial"/>
         </w:rPr>
         <w:t xml:space="preserve">(Table 2). </w:t>
       </w:r>
-      <w:commentRangeEnd w:id="1"/>
+      <w:commentRangeEnd w:id="0"/>
       <w:r>
         <w:rPr>
           <w:rStyle w:val="CommentReference"/>
         </w:rPr>
-        <w:commentReference w:id="1"/>
+        <w:commentReference w:id="0"/>
       </w:r>
       <w:r>
         <w:rPr>
@@ -6244,19 +6230,19 @@
           <w:rFonts w:ascii="Arial" w:hAnsi="Arial" w:cs="Arial"/>
         </w:rPr>
       </w:pPr>
-      <w:commentRangeStart w:id="2"/>
+      <w:commentRangeStart w:id="1"/>
       <w:r>
         <w:rPr>
           <w:rFonts w:ascii="Arial" w:hAnsi="Arial" w:cs="Arial"/>
         </w:rPr>
         <w:t>Plots of the relationship between Beech sapling density and Beech mature tree density</w:t>
       </w:r>
-      <w:commentRangeEnd w:id="2"/>
+      <w:commentRangeEnd w:id="1"/>
       <w:r>
         <w:rPr>
           <w:rStyle w:val="CommentReference"/>
         </w:rPr>
-        <w:commentReference w:id="2"/>
+        <w:commentReference w:id="1"/>
       </w:r>
     </w:p>
     <w:p>
@@ -6290,19 +6276,19 @@
           <w:rFonts w:ascii="Arial" w:hAnsi="Arial" w:cs="Arial"/>
         </w:rPr>
       </w:pPr>
-      <w:commentRangeStart w:id="3"/>
+      <w:commentRangeStart w:id="2"/>
       <w:r>
         <w:rPr>
           <w:rFonts w:ascii="Arial" w:hAnsi="Arial" w:cs="Arial"/>
         </w:rPr>
         <w:t>Plots of the relationship between canopy openness and seedling density</w:t>
       </w:r>
-      <w:commentRangeEnd w:id="3"/>
+      <w:commentRangeEnd w:id="2"/>
       <w:r>
         <w:rPr>
           <w:rStyle w:val="CommentReference"/>
         </w:rPr>
-        <w:commentReference w:id="3"/>
+        <w:commentReference w:id="2"/>
       </w:r>
     </w:p>
     <w:p>
@@ -8340,6 +8326,8 @@
         </w:rPr>
         <w:t xml:space="preserve"> – Relationship between annual probability of beech tree death (a) growth rate per year, (b) diameter at breast height, (c) distance to nearest dead tree and (d) sand content of soil. Lines represent predictions generated from model-averaged parameter estimates.</w:t>
       </w:r>
+      <w:bookmarkStart w:id="3" w:name="_GoBack"/>
+      <w:bookmarkEnd w:id="3"/>
     </w:p>
     <w:p>
       <w:pPr>
@@ -10091,11 +10079,19 @@
           <w:rFonts w:ascii="Arial" w:hAnsi="Arial" w:cs="Arial"/>
         </w:rPr>
       </w:pPr>
+      <w:commentRangeStart w:id="4"/>
       <w:r>
         <w:rPr>
           <w:rFonts w:ascii="Arial" w:hAnsi="Arial" w:cs="Arial"/>
         </w:rPr>
         <w:t>Table 2</w:t>
+      </w:r>
+      <w:commentRangeEnd w:id="4"/>
+      <w:r>
+        <w:rPr>
+          <w:rStyle w:val="CommentReference"/>
+        </w:rPr>
+        <w:commentReference w:id="4"/>
       </w:r>
     </w:p>
     <w:tbl>
@@ -12247,7 +12243,7 @@
 
 <file path=word/comments.xml><?xml version="1.0" encoding="utf-8"?>
 <w:comments xmlns:wpc="http://schemas.microsoft.com/office/word/2010/wordprocessingCanvas" xmlns:mc="http://schemas.openxmlformats.org/markup-compatibility/2006" xmlns:o="urn:schemas-microsoft-com:office:office" xmlns:r="http://schemas.openxmlformats.org/officeDocument/2006/relationships" xmlns:m="http://schemas.openxmlformats.org/officeDocument/2006/math" xmlns:v="urn:schemas-microsoft-com:vml" xmlns:wp14="http://schemas.microsoft.com/office/word/2010/wordprocessingDrawing" xmlns:wp="http://schemas.openxmlformats.org/drawingml/2006/wordprocessingDrawing" xmlns:w10="urn:schemas-microsoft-com:office:word" xmlns:w="http://schemas.openxmlformats.org/wordprocessingml/2006/main" xmlns:w14="http://schemas.microsoft.com/office/word/2010/wordml" xmlns:wpg="http://schemas.microsoft.com/office/word/2010/wordprocessingGroup" xmlns:wpi="http://schemas.microsoft.com/office/word/2010/wordprocessingInk" xmlns:wne="http://schemas.microsoft.com/office/word/2006/wordml" xmlns:wps="http://schemas.microsoft.com/office/word/2010/wordprocessingShape" mc:Ignorable="w14 wp14">
-  <w:comment w:id="1" w:author="Phil Martin" w:date="2015-05-22T17:17:00Z" w:initials="PM">
+  <w:comment w:id="0" w:author="Phil Martin" w:date="2015-05-22T17:17:00Z" w:initials="PM">
     <w:p>
       <w:pPr>
         <w:pStyle w:val="CommentText"/>
@@ -12263,7 +12259,7 @@
       </w:r>
     </w:p>
   </w:comment>
-  <w:comment w:id="2" w:author="Phil Martin" w:date="2015-05-26T11:45:00Z" w:initials="PM">
+  <w:comment w:id="1" w:author="Phil Martin" w:date="2015-05-26T11:45:00Z" w:initials="PM">
     <w:p>
       <w:pPr>
         <w:pStyle w:val="CommentText"/>
@@ -12279,7 +12275,7 @@
       </w:r>
     </w:p>
   </w:comment>
-  <w:comment w:id="3" w:author="Phil Martin" w:date="2015-05-21T13:02:00Z" w:initials="PM">
+  <w:comment w:id="2" w:author="Phil Martin" w:date="2015-05-21T13:02:00Z" w:initials="PM">
     <w:p>
       <w:pPr>
         <w:pStyle w:val="CommentText"/>
@@ -12292,6 +12288,22 @@
       </w:r>
       <w:r>
         <w:t>Produce models and figures of the relationship between canopy openness and seedling density</w:t>
+      </w:r>
+    </w:p>
+  </w:comment>
+  <w:comment w:id="4" w:author="Phil Martin" w:date="2015-06-29T10:43:00Z" w:initials="PM">
+    <w:p>
+      <w:pPr>
+        <w:pStyle w:val="CommentText"/>
+      </w:pPr>
+      <w:r>
+        <w:rPr>
+          <w:rStyle w:val="CommentReference"/>
+        </w:rPr>
+        <w:annotationRef/>
+      </w:r>
+      <w:r>
+        <w:t>Put in the same info for holly and oak.</w:t>
       </w:r>
     </w:p>
   </w:comment>
@@ -14851,7 +14863,7 @@
 </file>
 
 <file path=customXml/itemProps1.xml><?xml version="1.0" encoding="utf-8"?>
-<ds:datastoreItem xmlns:ds="http://schemas.openxmlformats.org/officeDocument/2006/customXml" ds:itemID="{06F59849-8AE9-449E-BB5C-928FB4A6798E}">
+<ds:datastoreItem xmlns:ds="http://schemas.openxmlformats.org/officeDocument/2006/customXml" ds:itemID="{85FB1DE0-DB08-41A1-85EE-2A99E1378021}">
   <ds:schemaRefs>
     <ds:schemaRef ds:uri="http://schemas.openxmlformats.org/officeDocument/2006/bibliography"/>
   </ds:schemaRefs>

</xml_diff>